<commit_message>
Agrego pagina "signo" con sus imagenes
</commit_message>
<xml_diff>
--- a/img/detalle obras.docx
+++ b/img/detalle obras.docx
@@ -227,16 +227,7 @@
           <w:color w:val="ACAAAA"/>
           <w:lang w:val="es-AR"/>
         </w:rPr>
-        <w:t xml:space="preserve">roberta </w:t>
-      </w:r>
-      <w:r>
-        <w:rPr>
-          <w:rFonts w:ascii="Orator Std" w:hAnsi="Orator Std"/>
-          <w:i/>
-          <w:color w:val="ACAAAA"/>
-          <w:lang w:val="es-AR"/>
-        </w:rPr>
-        <w:t>(lápiz, guache y carbónico sobre papel)</w:t>
+        <w:t>roberta (lápiz, guache y carbónico sobre papel)</w:t>
       </w:r>
     </w:p>
     <w:p>
@@ -326,16 +317,7 @@
           <w:color w:val="ACAAAA"/>
           <w:lang w:val="es-AR"/>
         </w:rPr>
-        <w:t xml:space="preserve">Mamá </w:t>
-      </w:r>
-      <w:r>
-        <w:rPr>
-          <w:rFonts w:ascii="Orator Std" w:hAnsi="Orator Std"/>
-          <w:i/>
-          <w:color w:val="ACAAAA"/>
-          <w:lang w:val="es-AR"/>
-        </w:rPr>
-        <w:t>(lápiz, guache y carbónico sobre papel)</w:t>
+        <w:t>Mamá (lápiz, guache y carbónico sobre papel)</w:t>
       </w:r>
     </w:p>
     <w:p>
@@ -359,34 +341,7 @@
           <w:color w:val="ACAAAA"/>
           <w:lang w:val="es-AR"/>
         </w:rPr>
-        <w:t xml:space="preserve">Freiluftkino </w:t>
-      </w:r>
-      <w:r>
-        <w:rPr>
-          <w:rFonts w:ascii="Orator Std" w:hAnsi="Orator Std"/>
-          <w:i/>
-          <w:color w:val="ACAAAA"/>
-          <w:lang w:val="es-AR"/>
-        </w:rPr>
-        <w:t xml:space="preserve">(lápiz, guache y </w:t>
-      </w:r>
-      <w:r>
-        <w:rPr>
-          <w:rFonts w:ascii="Orator Std" w:hAnsi="Orator Std"/>
-          <w:i/>
-          <w:color w:val="ACAAAA"/>
-          <w:lang w:val="es-AR"/>
-        </w:rPr>
-        <w:t xml:space="preserve">acuarela </w:t>
-      </w:r>
-      <w:r>
-        <w:rPr>
-          <w:rFonts w:ascii="Orator Std" w:hAnsi="Orator Std"/>
-          <w:i/>
-          <w:color w:val="ACAAAA"/>
-          <w:lang w:val="es-AR"/>
-        </w:rPr>
-        <w:t>sobre papel)</w:t>
+        <w:t>Freiluftkino (lápiz, guache y acuarela sobre papel)</w:t>
       </w:r>
     </w:p>
     <w:p>
@@ -477,6 +432,337 @@
         </w:rPr>
         <w:cr/>
         <w:t>realizada enteramente a lápiz sobre papel. Textos de mi autoría.</w:t>
+      </w:r>
+    </w:p>
+    <w:p>
+      <w:pPr>
+        <w:ind w:firstLine="360"/>
+        <w:rPr>
+          <w:rFonts w:ascii="Orator Std" w:hAnsi="Orator Std"/>
+          <w:i/>
+          <w:color w:val="ACAAAA"/>
+          <w:lang w:val="es-AR"/>
+        </w:rPr>
+      </w:pPr>
+    </w:p>
+    <w:p>
+      <w:pPr>
+        <w:ind w:firstLine="360"/>
+        <w:rPr>
+          <w:rFonts w:ascii="Orator Std" w:hAnsi="Orator Std"/>
+          <w:color w:val="ACAAAA"/>
+          <w:u w:val="single"/>
+          <w:lang w:val="es-AR"/>
+        </w:rPr>
+      </w:pPr>
+      <w:r>
+        <w:rPr>
+          <w:rFonts w:ascii="Orator Std" w:hAnsi="Orator Std"/>
+          <w:color w:val="ACAAAA"/>
+          <w:u w:val="single"/>
+          <w:lang w:val="es-AR"/>
+        </w:rPr>
+        <w:t>SKETCHBOOK</w:t>
+      </w:r>
+    </w:p>
+    <w:p>
+      <w:pPr>
+        <w:ind w:firstLine="360"/>
+        <w:rPr>
+          <w:rFonts w:ascii="Orator Std" w:hAnsi="Orator Std"/>
+          <w:color w:val="ACAAAA"/>
+          <w:lang w:val="es-AR"/>
+        </w:rPr>
+      </w:pPr>
+      <w:r>
+        <w:rPr>
+          <w:rFonts w:ascii="Orator Std" w:hAnsi="Orator Std"/>
+          <w:color w:val="ACAAAA"/>
+          <w:lang w:val="es-AR"/>
+        </w:rPr>
+        <w:t>2017</w:t>
+      </w:r>
+    </w:p>
+    <w:p>
+      <w:pPr>
+        <w:ind w:firstLine="360"/>
+        <w:rPr>
+          <w:rFonts w:ascii="Orator Std" w:hAnsi="Orator Std"/>
+          <w:i/>
+          <w:color w:val="ACAAAA"/>
+          <w:lang w:val="es-AR"/>
+        </w:rPr>
+      </w:pPr>
+      <w:r>
+        <w:rPr>
+          <w:rFonts w:ascii="Orator Std" w:hAnsi="Orator Std"/>
+          <w:i/>
+          <w:color w:val="ACAAAA"/>
+          <w:lang w:val="es-AR"/>
+        </w:rPr>
+        <w:t xml:space="preserve">Cuaderno de bocetos entregado como parte del </w:t>
+      </w:r>
+      <w:r>
+        <w:rPr>
+          <w:rFonts w:ascii="Orator Std" w:hAnsi="Orator Std"/>
+          <w:color w:val="ACAAAA"/>
+          <w:lang w:val="es-AR"/>
+        </w:rPr>
+        <w:t>“Sketchbook Project”</w:t>
+      </w:r>
+      <w:r>
+        <w:rPr>
+          <w:rFonts w:ascii="Orator Std" w:hAnsi="Orator Std"/>
+          <w:i/>
+          <w:color w:val="ACAAAA"/>
+          <w:lang w:val="es-AR"/>
+        </w:rPr>
+        <w:t xml:space="preserve"> de </w:t>
+      </w:r>
+      <w:r>
+        <w:rPr>
+          <w:rFonts w:ascii="Orator Std" w:hAnsi="Orator Std"/>
+          <w:color w:val="ACAAAA"/>
+          <w:lang w:val="es-AR"/>
+        </w:rPr>
+        <w:t>The Brooklyn Art Library</w:t>
+      </w:r>
+      <w:r>
+        <w:rPr>
+          <w:rFonts w:ascii="Orator Std" w:hAnsi="Orator Std"/>
+          <w:i/>
+          <w:color w:val="ACAAAA"/>
+          <w:lang w:val="es-AR"/>
+        </w:rPr>
+        <w:t>, NY.</w:t>
+      </w:r>
+    </w:p>
+    <w:p>
+      <w:pPr>
+        <w:ind w:firstLine="360"/>
+        <w:rPr>
+          <w:rFonts w:ascii="Orator Std" w:hAnsi="Orator Std"/>
+          <w:color w:val="ACAAAA"/>
+          <w:lang w:val="es-AR"/>
+        </w:rPr>
+      </w:pPr>
+      <w:r>
+        <w:rPr>
+          <w:rFonts w:ascii="Orator Std" w:hAnsi="Orator Std"/>
+          <w:color w:val="ACAAAA"/>
+          <w:lang w:val="es-AR"/>
+        </w:rPr>
+        <w:t>Lápiz y acuarela sobre papel.</w:t>
+      </w:r>
+    </w:p>
+    <w:p>
+      <w:pPr>
+        <w:ind w:firstLine="360"/>
+        <w:rPr>
+          <w:rFonts w:ascii="Orator Std" w:hAnsi="Orator Std"/>
+          <w:color w:val="ACAAAA"/>
+          <w:lang w:val="es-AR"/>
+        </w:rPr>
+      </w:pPr>
+    </w:p>
+    <w:p>
+      <w:pPr>
+        <w:ind w:firstLine="360"/>
+        <w:rPr>
+          <w:rFonts w:ascii="Orator Std" w:hAnsi="Orator Std"/>
+          <w:color w:val="ACAAAA"/>
+          <w:u w:val="single"/>
+          <w:lang w:val="es-AR"/>
+        </w:rPr>
+      </w:pPr>
+      <w:r>
+        <w:rPr>
+          <w:rFonts w:ascii="Orator Std" w:hAnsi="Orator Std"/>
+          <w:color w:val="ACAAAA"/>
+          <w:u w:val="single"/>
+          <w:lang w:val="es-AR"/>
+        </w:rPr>
+        <w:t>SIGNO</w:t>
+      </w:r>
+    </w:p>
+    <w:p>
+      <w:pPr>
+        <w:ind w:firstLine="360"/>
+        <w:rPr>
+          <w:rFonts w:ascii="Orator Std" w:hAnsi="Orator Std"/>
+          <w:color w:val="ACAAAA"/>
+          <w:lang w:val="es-AR"/>
+        </w:rPr>
+      </w:pPr>
+      <w:r>
+        <w:rPr>
+          <w:rFonts w:ascii="Orator Std" w:hAnsi="Orator Std"/>
+          <w:color w:val="ACAAAA"/>
+          <w:lang w:val="es-AR"/>
+        </w:rPr>
+        <w:t>2016</w:t>
+      </w:r>
+    </w:p>
+    <w:p>
+      <w:pPr>
+        <w:ind w:firstLine="360"/>
+        <w:rPr>
+          <w:rFonts w:ascii="Orator Std" w:hAnsi="Orator Std"/>
+          <w:color w:val="ACAAAA"/>
+          <w:lang w:val="es-AR"/>
+        </w:rPr>
+      </w:pPr>
+      <w:r>
+        <w:rPr>
+          <w:rFonts w:ascii="Orator Std" w:hAnsi="Orator Std"/>
+          <w:i/>
+          <w:color w:val="ACAAAA"/>
+          <w:lang w:val="es-AR"/>
+        </w:rPr>
+        <w:t xml:space="preserve">Desde su nacimiento, nuestro cuerpo está lacerado por significantes que lo fragmentan. </w:t>
+      </w:r>
+      <w:r>
+        <w:rPr>
+          <w:rFonts w:ascii="Orator Std" w:hAnsi="Orator Std"/>
+          <w:i/>
+          <w:color w:val="ACAAAA"/>
+          <w:lang w:val="es-AR"/>
+        </w:rPr>
+        <w:cr/>
+        <w:t xml:space="preserve">Formas vacías de contenido en una dialéctica constante con el significado, que desordenan </w:t>
+      </w:r>
+      <w:r>
+        <w:rPr>
+          <w:rFonts w:ascii="Orator Std" w:hAnsi="Orator Std"/>
+          <w:i/>
+          <w:color w:val="ACAAAA"/>
+          <w:lang w:val="es-AR"/>
+        </w:rPr>
+        <w:cr/>
+        <w:t xml:space="preserve">la armonía natural del hombre. Desde niño, el Ser se vuelve “Sujeto” de condicionamientos </w:t>
+      </w:r>
+      <w:r>
+        <w:rPr>
+          <w:rFonts w:ascii="Orator Std" w:hAnsi="Orator Std"/>
+          <w:i/>
+          <w:color w:val="ACAAAA"/>
+          <w:lang w:val="es-AR"/>
+        </w:rPr>
+        <w:cr/>
+      </w:r>
+      <w:r>
+        <w:rPr>
+          <w:rFonts w:ascii="Orator Std" w:hAnsi="Orator Std"/>
+          <w:i/>
+          <w:color w:val="ACAAAA"/>
+          <w:lang w:val="es-AR"/>
+        </w:rPr>
+        <w:lastRenderedPageBreak/>
+        <w:t xml:space="preserve">externos y opiniones, juicios y prejuicios, mientras está construyendo su propia identidad. </w:t>
+      </w:r>
+      <w:r>
+        <w:rPr>
+          <w:rFonts w:ascii="Orator Std" w:hAnsi="Orator Std"/>
+          <w:i/>
+          <w:color w:val="ACAAAA"/>
+          <w:lang w:val="es-AR"/>
+        </w:rPr>
+        <w:cr/>
+        <w:t xml:space="preserve">En medio de este desajuste, la pregunta “¿Quién soy Yo?”, no puede escuchar una respuesta </w:t>
+      </w:r>
+      <w:r>
+        <w:rPr>
+          <w:rFonts w:ascii="Orator Std" w:hAnsi="Orator Std"/>
+          <w:i/>
+          <w:color w:val="ACAAAA"/>
+          <w:lang w:val="es-AR"/>
+        </w:rPr>
+        <w:cr/>
+        <w:t>orgánica.</w:t>
+      </w:r>
+      <w:r>
+        <w:rPr>
+          <w:rFonts w:ascii="Orator Std" w:hAnsi="Orator Std"/>
+          <w:i/>
+          <w:color w:val="ACAAAA"/>
+          <w:lang w:val="es-AR"/>
+        </w:rPr>
+        <w:cr/>
+      </w:r>
+      <w:r>
+        <w:rPr>
+          <w:rFonts w:ascii="Orator Std" w:hAnsi="Orator Std"/>
+          <w:color w:val="ACAAAA"/>
+          <w:lang w:val="es-AR"/>
+        </w:rPr>
+        <w:cr/>
+        <w:t>Acuarela, guache y lápiz sobre papel.</w:t>
+      </w:r>
+    </w:p>
+    <w:p>
+      <w:pPr>
+        <w:ind w:firstLine="360"/>
+        <w:rPr>
+          <w:rFonts w:ascii="Orator Std" w:hAnsi="Orator Std"/>
+          <w:color w:val="ACAAAA"/>
+          <w:lang w:val="es-AR"/>
+        </w:rPr>
+      </w:pPr>
+    </w:p>
+    <w:p>
+      <w:pPr>
+        <w:ind w:firstLine="360"/>
+        <w:rPr>
+          <w:rFonts w:ascii="Orator Std" w:hAnsi="Orator Std"/>
+          <w:color w:val="ACAAAA"/>
+          <w:u w:val="single"/>
+          <w:lang w:val="es-AR"/>
+        </w:rPr>
+      </w:pPr>
+      <w:r>
+        <w:rPr>
+          <w:rFonts w:ascii="Orator Std" w:hAnsi="Orator Std"/>
+          <w:color w:val="ACAAAA"/>
+          <w:u w:val="single"/>
+          <w:lang w:val="es-AR"/>
+        </w:rPr>
+        <w:t>HISTORIA NATURAL</w:t>
+      </w:r>
+    </w:p>
+    <w:p>
+      <w:pPr>
+        <w:ind w:firstLine="360"/>
+        <w:rPr>
+          <w:rFonts w:ascii="Orator Std" w:hAnsi="Orator Std"/>
+          <w:color w:val="ACAAAA"/>
+          <w:lang w:val="es-AR"/>
+        </w:rPr>
+      </w:pPr>
+      <w:r>
+        <w:rPr>
+          <w:rFonts w:ascii="Orator Std" w:hAnsi="Orator Std"/>
+          <w:color w:val="ACAAAA"/>
+          <w:lang w:val="es-AR"/>
+        </w:rPr>
+        <w:t>2016</w:t>
+      </w:r>
+    </w:p>
+    <w:p>
+      <w:pPr>
+        <w:ind w:firstLine="360"/>
+        <w:rPr>
+          <w:rFonts w:ascii="Orator Std" w:hAnsi="Orator Std"/>
+          <w:color w:val="ACAAAA"/>
+          <w:lang w:val="es-AR"/>
+        </w:rPr>
+      </w:pPr>
+      <w:r>
+        <w:rPr>
+          <w:rFonts w:ascii="Orator Std" w:hAnsi="Orator Std"/>
+          <w:color w:val="ACAAAA"/>
+          <w:lang w:val="es-AR"/>
+        </w:rPr>
+        <w:t xml:space="preserve">Lápiz sobre papel. </w:t>
       </w:r>
       <w:bookmarkStart w:id="0" w:name="_GoBack"/>
       <w:bookmarkEnd w:id="0"/>

</xml_diff>